<commit_message>
Added progress report for 10/4
Added in my part of the report. I am at 210 words, I just gave general information about what we will do. Feel free to edit as needed.
</commit_message>
<xml_diff>
--- a/progress_template_9-20.docx
+++ b/progress_template_9-20.docx
@@ -1,6 +1,6 @@
 
 <file path=word/document.xml><?xml version="1.0" encoding="utf-8"?>
-<w:document xmlns:wpc="http://schemas.microsoft.com/office/word/2010/wordprocessingCanvas" xmlns:cx="http://schemas.microsoft.com/office/drawing/2014/chartex" xmlns:cx1="http://schemas.microsoft.com/office/drawing/2015/9/8/chartex" xmlns:cx2="http://schemas.microsoft.com/office/drawing/2015/10/21/chartex" xmlns:cx3="http://schemas.microsoft.com/office/drawing/2016/5/9/chartex" xmlns:cx4="http://schemas.microsoft.com/office/drawing/2016/5/10/chartex" xmlns:cx5="http://schemas.microsoft.com/office/drawing/2016/5/11/chartex" xmlns:cx6="http://schemas.microsoft.com/office/drawing/2016/5/12/chartex" xmlns:cx7="http://schemas.microsoft.com/office/drawing/2016/5/13/chartex" xmlns:cx8="http://schemas.microsoft.com/office/drawing/2016/5/14/chartex" xmlns:mc="http://schemas.openxmlformats.org/markup-compatibility/2006" xmlns:aink="http://schemas.microsoft.com/office/drawing/2016/ink" xmlns:am3d="http://schemas.microsoft.com/office/drawing/2017/model3d" xmlns:o="urn:schemas-microsoft-com:office:office" xmlns:r="http://schemas.openxmlformats.org/officeDocument/2006/relationships" xmlns:m="http://schemas.openxmlformats.org/officeDocument/2006/math" xmlns:v="urn:schemas-microsoft-com:vml" xmlns:wp14="http://schemas.microsoft.com/office/word/2010/wordprocessingDrawing" xmlns:wp="http://schemas.openxmlformats.org/drawingml/2006/wordprocessingDrawing" xmlns:w10="urn:schemas-microsoft-com:office:word" xmlns:w="http://schemas.openxmlformats.org/wordprocessingml/2006/main" xmlns:w14="http://schemas.microsoft.com/office/word/2010/wordml" xmlns:w15="http://schemas.microsoft.com/office/word/2012/wordml" xmlns:w16cid="http://schemas.microsoft.com/office/word/2016/wordml/cid" xmlns:w16se="http://schemas.microsoft.com/office/word/2015/wordml/symex" xmlns:wpg="http://schemas.microsoft.com/office/word/2010/wordprocessingGroup" xmlns:wpi="http://schemas.microsoft.com/office/word/2010/wordprocessingInk" xmlns:wne="http://schemas.microsoft.com/office/word/2006/wordml" xmlns:wps="http://schemas.microsoft.com/office/word/2010/wordprocessingShape" mc:Ignorable="w14 w15 w16se w16cid wp14">
+<w:document xmlns:wpc="http://schemas.microsoft.com/office/word/2010/wordprocessingCanvas" xmlns:mc="http://schemas.openxmlformats.org/markup-compatibility/2006" xmlns:o="urn:schemas-microsoft-com:office:office" xmlns:r="http://schemas.openxmlformats.org/officeDocument/2006/relationships" xmlns:m="http://schemas.openxmlformats.org/officeDocument/2006/math" xmlns:v="urn:schemas-microsoft-com:vml" xmlns:wp14="http://schemas.microsoft.com/office/word/2010/wordprocessingDrawing" xmlns:wp="http://schemas.openxmlformats.org/drawingml/2006/wordprocessingDrawing" xmlns:w10="urn:schemas-microsoft-com:office:word" xmlns:w="http://schemas.openxmlformats.org/wordprocessingml/2006/main" xmlns:w14="http://schemas.microsoft.com/office/word/2010/wordml" xmlns:wpg="http://schemas.microsoft.com/office/word/2010/wordprocessingGroup" xmlns:wpi="http://schemas.microsoft.com/office/word/2010/wordprocessingInk" xmlns:wne="http://schemas.microsoft.com/office/word/2006/wordml" xmlns:wps="http://schemas.microsoft.com/office/word/2010/wordprocessingShape" mc:Ignorable="w14 wp14">
   <w:body>
     <w:p>
       <w:pPr>
@@ -342,7 +342,7 @@
           <w:sz w:val="24"/>
           <w:szCs w:val="24"/>
         </w:rPr>
-        <w:t>Brainstormed ideas for the proposal, where we should direct our attention next, and for general functionality of the application/database.</w:t>
+        <w:t>We recently received the code that was used by the previous group. I spent some time going over it figuring out what it did, but the documentation didn’t give much insight into how it worked. I believe we will use this old code as more of a reference when working on our project, as we decided as a group to start from scratch. We had also received our comments on our proposal and are taking the criticism into consideration, ensuring we don’t repeat those issues in the future.</w:t>
       </w:r>
     </w:p>
     <w:p>
@@ -442,7 +442,7 @@
           <w:sz w:val="24"/>
           <w:szCs w:val="24"/>
         </w:rPr>
-        <w:t>N/A, this is the first report.</w:t>
+        <w:t>Homework and tests from other classes have taken much of my free time, not leaving much remaining to look at the old code more deeply. I expect that, going forward, I will have more time available to work on the project and perform the necessary research.</w:t>
       </w:r>
     </w:p>
     <w:p>
@@ -542,36 +542,18 @@
           <w:sz w:val="24"/>
           <w:szCs w:val="24"/>
         </w:rPr>
-        <w:t>Look through what was received of the old code that had been worked on before and get an idea of what is done and what should be done next.</w:t>
-      </w:r>
-    </w:p>
-    <w:p>
-      <w:pPr>
-        <w:widowControl w:val="0"/>
-        <w:tabs>
-          <w:tab w:val="left" w:pos="720"/>
-          <w:tab w:val="left" w:pos="1440"/>
-          <w:tab w:val="left" w:pos="2160"/>
-          <w:tab w:val="left" w:pos="2880"/>
-          <w:tab w:val="left" w:pos="3600"/>
-          <w:tab w:val="left" w:pos="4320"/>
-          <w:tab w:val="left" w:pos="5040"/>
-          <w:tab w:val="left" w:pos="5760"/>
-          <w:tab w:val="left" w:pos="6480"/>
-          <w:tab w:val="left" w:pos="7200"/>
-          <w:tab w:val="left" w:pos="7920"/>
-          <w:tab w:val="left" w:pos="8640"/>
-        </w:tabs>
-        <w:autoSpaceDE w:val="0"/>
-        <w:autoSpaceDN w:val="0"/>
-        <w:adjustRightInd w:val="0"/>
-        <w:spacing w:after="0" w:line="240" w:lineRule="auto"/>
-        <w:rPr>
-          <w:rFonts w:ascii="Helvetica" w:hAnsi="Helvetica" w:cs="Helvetica"/>
-          <w:sz w:val="24"/>
-          <w:szCs w:val="24"/>
-        </w:rPr>
-      </w:pPr>
+        <w:t>In the next two weeks, I plan on researching the tools, frameworks, and methodologies we will need to use in the implementation of our project. We are still very much in the early planning stages, but I would like to see us have selected which utilities and frameworks we will be using in the coming weeks.</w:t>
+      </w:r>
+      <w:r>
+        <w:rPr>
+          <w:rFonts w:ascii="Helvetica" w:hAnsi="Helvetica" w:cs="Helvetica"/>
+          <w:sz w:val="24"/>
+          <w:szCs w:val="24"/>
+        </w:rPr>
+        <w:t xml:space="preserve"> I believe that a stretch goal for us is to start working on the application itself by the next meeting.</w:t>
+      </w:r>
+      <w:bookmarkStart w:id="0" w:name="_GoBack"/>
+      <w:bookmarkEnd w:id="0"/>
     </w:p>
     <w:p>
       <w:pPr>
@@ -1020,10 +1002,17 @@
           <w:sz w:val="24"/>
           <w:szCs w:val="24"/>
         </w:rPr>
-        <w:t>Look through existing code and determine if we want to continue the previous groups work, or write our own system. Also to contact the current database and inventory administrators to see how they use the current system.</w:t>
-      </w:r>
-      <w:bookmarkStart w:id="0" w:name="_GoBack"/>
-      <w:bookmarkEnd w:id="0"/>
+        <w:t xml:space="preserve">Look through existing code and determine if we want to continue the previous groups </w:t>
+      </w:r>
+      <w:r>
+        <w:rPr>
+          <w:rFonts w:ascii="Helvetica" w:hAnsi="Helvetica" w:cs="Helvetica"/>
+          <w:sz w:val="24"/>
+          <w:szCs w:val="24"/>
+        </w:rPr>
+        <w:lastRenderedPageBreak/>
+        <w:t>work, or write our own system. Also to contact the current database and inventory administrators to see how they use the current system.</w:t>
+      </w:r>
     </w:p>
     <w:p>
       <w:pPr>
@@ -1295,7 +1284,6 @@
           <w:sz w:val="24"/>
           <w:szCs w:val="24"/>
         </w:rPr>
-        <w:lastRenderedPageBreak/>
         <w:t>I helped write our project proposal and define what we wanted to do with this project. </w:t>
       </w:r>
     </w:p>
@@ -2584,7 +2572,7 @@
 </file>
 
 <file path=word/styles.xml><?xml version="1.0" encoding="utf-8"?>
-<w:styles xmlns:mc="http://schemas.openxmlformats.org/markup-compatibility/2006" xmlns:r="http://schemas.openxmlformats.org/officeDocument/2006/relationships" xmlns:w="http://schemas.openxmlformats.org/wordprocessingml/2006/main" xmlns:w14="http://schemas.microsoft.com/office/word/2010/wordml" xmlns:w15="http://schemas.microsoft.com/office/word/2012/wordml" xmlns:w16cid="http://schemas.microsoft.com/office/word/2016/wordml/cid" xmlns:w16se="http://schemas.microsoft.com/office/word/2015/wordml/symex" mc:Ignorable="w14 w15 w16se w16cid">
+<w:styles xmlns:mc="http://schemas.openxmlformats.org/markup-compatibility/2006" xmlns:r="http://schemas.openxmlformats.org/officeDocument/2006/relationships" xmlns:w="http://schemas.openxmlformats.org/wordprocessingml/2006/main" xmlns:w14="http://schemas.microsoft.com/office/word/2010/wordml" mc:Ignorable="w14">
   <w:docDefaults>
     <w:rPrDefault>
       <w:rPr>
@@ -2600,382 +2588,339 @@
       </w:pPr>
     </w:pPrDefault>
   </w:docDefaults>
-  <w:latentStyles w:defLockedState="0" w:defUIPriority="99" w:defSemiHidden="0" w:defUnhideWhenUsed="0" w:defQFormat="0" w:count="375">
-    <w:lsdException w:name="Normal" w:uiPriority="0" w:qFormat="1"/>
-    <w:lsdException w:name="heading 1" w:uiPriority="9" w:qFormat="1"/>
-    <w:lsdException w:name="heading 2" w:semiHidden="1" w:uiPriority="9" w:unhideWhenUsed="1" w:qFormat="1"/>
-    <w:lsdException w:name="heading 3" w:semiHidden="1" w:uiPriority="9" w:unhideWhenUsed="1" w:qFormat="1"/>
-    <w:lsdException w:name="heading 4" w:semiHidden="1" w:uiPriority="9" w:unhideWhenUsed="1" w:qFormat="1"/>
-    <w:lsdException w:name="heading 5" w:semiHidden="1" w:uiPriority="9" w:unhideWhenUsed="1" w:qFormat="1"/>
-    <w:lsdException w:name="heading 6" w:semiHidden="1" w:uiPriority="9" w:unhideWhenUsed="1" w:qFormat="1"/>
-    <w:lsdException w:name="heading 7" w:semiHidden="1" w:uiPriority="9" w:unhideWhenUsed="1" w:qFormat="1"/>
-    <w:lsdException w:name="heading 8" w:semiHidden="1" w:uiPriority="9" w:unhideWhenUsed="1" w:qFormat="1"/>
-    <w:lsdException w:name="heading 9" w:semiHidden="1" w:uiPriority="9" w:unhideWhenUsed="1" w:qFormat="1"/>
-    <w:lsdException w:name="index 1" w:semiHidden="1" w:unhideWhenUsed="1"/>
-    <w:lsdException w:name="index 2" w:semiHidden="1" w:unhideWhenUsed="1"/>
-    <w:lsdException w:name="index 3" w:semiHidden="1" w:unhideWhenUsed="1"/>
-    <w:lsdException w:name="index 4" w:semiHidden="1" w:unhideWhenUsed="1"/>
-    <w:lsdException w:name="index 5" w:semiHidden="1" w:unhideWhenUsed="1"/>
-    <w:lsdException w:name="index 6" w:semiHidden="1" w:unhideWhenUsed="1"/>
-    <w:lsdException w:name="index 7" w:semiHidden="1" w:unhideWhenUsed="1"/>
-    <w:lsdException w:name="index 8" w:semiHidden="1" w:unhideWhenUsed="1"/>
-    <w:lsdException w:name="index 9" w:semiHidden="1" w:unhideWhenUsed="1"/>
-    <w:lsdException w:name="toc 1" w:semiHidden="1" w:uiPriority="39" w:unhideWhenUsed="1"/>
-    <w:lsdException w:name="toc 2" w:semiHidden="1" w:uiPriority="39" w:unhideWhenUsed="1"/>
-    <w:lsdException w:name="toc 3" w:semiHidden="1" w:uiPriority="39" w:unhideWhenUsed="1"/>
-    <w:lsdException w:name="toc 4" w:semiHidden="1" w:uiPriority="39" w:unhideWhenUsed="1"/>
-    <w:lsdException w:name="toc 5" w:semiHidden="1" w:uiPriority="39" w:unhideWhenUsed="1"/>
-    <w:lsdException w:name="toc 6" w:semiHidden="1" w:uiPriority="39" w:unhideWhenUsed="1"/>
-    <w:lsdException w:name="toc 7" w:semiHidden="1" w:uiPriority="39" w:unhideWhenUsed="1"/>
-    <w:lsdException w:name="toc 8" w:semiHidden="1" w:uiPriority="39" w:unhideWhenUsed="1"/>
-    <w:lsdException w:name="toc 9" w:semiHidden="1" w:uiPriority="39" w:unhideWhenUsed="1"/>
-    <w:lsdException w:name="Normal Indent" w:semiHidden="1" w:unhideWhenUsed="1"/>
-    <w:lsdException w:name="footnote text" w:semiHidden="1" w:unhideWhenUsed="1"/>
-    <w:lsdException w:name="annotation text" w:semiHidden="1" w:unhideWhenUsed="1"/>
-    <w:lsdException w:name="header" w:semiHidden="1" w:unhideWhenUsed="1"/>
-    <w:lsdException w:name="footer" w:semiHidden="1" w:unhideWhenUsed="1"/>
-    <w:lsdException w:name="index heading" w:semiHidden="1" w:unhideWhenUsed="1"/>
-    <w:lsdException w:name="caption" w:semiHidden="1" w:uiPriority="35" w:unhideWhenUsed="1" w:qFormat="1"/>
-    <w:lsdException w:name="table of figures" w:semiHidden="1" w:unhideWhenUsed="1"/>
-    <w:lsdException w:name="envelope address" w:semiHidden="1" w:unhideWhenUsed="1"/>
-    <w:lsdException w:name="envelope return" w:semiHidden="1" w:unhideWhenUsed="1"/>
-    <w:lsdException w:name="footnote reference" w:semiHidden="1" w:unhideWhenUsed="1"/>
-    <w:lsdException w:name="annotation reference" w:semiHidden="1" w:unhideWhenUsed="1"/>
-    <w:lsdException w:name="line number" w:semiHidden="1" w:unhideWhenUsed="1"/>
-    <w:lsdException w:name="page number" w:semiHidden="1" w:unhideWhenUsed="1"/>
-    <w:lsdException w:name="endnote reference" w:semiHidden="1" w:unhideWhenUsed="1"/>
-    <w:lsdException w:name="endnote text" w:semiHidden="1" w:unhideWhenUsed="1"/>
-    <w:lsdException w:name="table of authorities" w:semiHidden="1" w:unhideWhenUsed="1"/>
-    <w:lsdException w:name="macro" w:semiHidden="1" w:unhideWhenUsed="1"/>
-    <w:lsdException w:name="toa heading" w:semiHidden="1" w:unhideWhenUsed="1"/>
-    <w:lsdException w:name="List" w:semiHidden="1" w:unhideWhenUsed="1"/>
-    <w:lsdException w:name="List Bullet" w:semiHidden="1" w:unhideWhenUsed="1"/>
-    <w:lsdException w:name="List Number" w:semiHidden="1" w:unhideWhenUsed="1"/>
-    <w:lsdException w:name="List 2" w:semiHidden="1" w:unhideWhenUsed="1"/>
-    <w:lsdException w:name="List 3" w:semiHidden="1" w:unhideWhenUsed="1"/>
-    <w:lsdException w:name="List 4" w:semiHidden="1" w:unhideWhenUsed="1"/>
-    <w:lsdException w:name="List 5" w:semiHidden="1" w:unhideWhenUsed="1"/>
-    <w:lsdException w:name="List Bullet 2" w:semiHidden="1" w:unhideWhenUsed="1"/>
-    <w:lsdException w:name="List Bullet 3" w:semiHidden="1" w:unhideWhenUsed="1"/>
-    <w:lsdException w:name="List Bullet 4" w:semiHidden="1" w:unhideWhenUsed="1"/>
-    <w:lsdException w:name="List Bullet 5" w:semiHidden="1" w:unhideWhenUsed="1"/>
-    <w:lsdException w:name="List Number 2" w:semiHidden="1" w:unhideWhenUsed="1"/>
-    <w:lsdException w:name="List Number 3" w:semiHidden="1" w:unhideWhenUsed="1"/>
-    <w:lsdException w:name="List Number 4" w:semiHidden="1" w:unhideWhenUsed="1"/>
-    <w:lsdException w:name="List Number 5" w:semiHidden="1" w:unhideWhenUsed="1"/>
-    <w:lsdException w:name="Title" w:uiPriority="10" w:qFormat="1"/>
-    <w:lsdException w:name="Closing" w:semiHidden="1" w:unhideWhenUsed="1"/>
-    <w:lsdException w:name="Signature" w:semiHidden="1" w:unhideWhenUsed="1"/>
-    <w:lsdException w:name="Default Paragraph Font" w:semiHidden="1" w:uiPriority="1" w:unhideWhenUsed="1"/>
-    <w:lsdException w:name="Body Text" w:semiHidden="1" w:unhideWhenUsed="1"/>
-    <w:lsdException w:name="Body Text Indent" w:semiHidden="1" w:unhideWhenUsed="1"/>
-    <w:lsdException w:name="List Continue" w:semiHidden="1" w:unhideWhenUsed="1"/>
-    <w:lsdException w:name="List Continue 2" w:semiHidden="1" w:unhideWhenUsed="1"/>
-    <w:lsdException w:name="List Continue 3" w:semiHidden="1" w:unhideWhenUsed="1"/>
-    <w:lsdException w:name="List Continue 4" w:semiHidden="1" w:unhideWhenUsed="1"/>
-    <w:lsdException w:name="List Continue 5" w:semiHidden="1" w:unhideWhenUsed="1"/>
-    <w:lsdException w:name="Message Header" w:semiHidden="1" w:unhideWhenUsed="1"/>
-    <w:lsdException w:name="Subtitle" w:uiPriority="11" w:qFormat="1"/>
-    <w:lsdException w:name="Salutation" w:semiHidden="1" w:unhideWhenUsed="1"/>
-    <w:lsdException w:name="Date" w:semiHidden="1" w:unhideWhenUsed="1"/>
-    <w:lsdException w:name="Body Text First Indent" w:semiHidden="1" w:unhideWhenUsed="1"/>
-    <w:lsdException w:name="Body Text First Indent 2" w:semiHidden="1" w:unhideWhenUsed="1"/>
-    <w:lsdException w:name="Note Heading" w:semiHidden="1" w:unhideWhenUsed="1"/>
-    <w:lsdException w:name="Body Text 2" w:semiHidden="1" w:unhideWhenUsed="1"/>
-    <w:lsdException w:name="Body Text 3" w:semiHidden="1" w:unhideWhenUsed="1"/>
-    <w:lsdException w:name="Body Text Indent 2" w:semiHidden="1" w:unhideWhenUsed="1"/>
-    <w:lsdException w:name="Body Text Indent 3" w:semiHidden="1" w:unhideWhenUsed="1"/>
-    <w:lsdException w:name="Block Text" w:semiHidden="1" w:unhideWhenUsed="1"/>
-    <w:lsdException w:name="Hyperlink" w:semiHidden="1" w:unhideWhenUsed="1"/>
-    <w:lsdException w:name="FollowedHyperlink" w:semiHidden="1" w:unhideWhenUsed="1"/>
-    <w:lsdException w:name="Strong" w:uiPriority="22" w:qFormat="1"/>
-    <w:lsdException w:name="Emphasis" w:uiPriority="20" w:qFormat="1"/>
-    <w:lsdException w:name="Document Map" w:semiHidden="1" w:unhideWhenUsed="1"/>
-    <w:lsdException w:name="Plain Text" w:semiHidden="1" w:unhideWhenUsed="1"/>
-    <w:lsdException w:name="E-mail Signature" w:semiHidden="1" w:unhideWhenUsed="1"/>
-    <w:lsdException w:name="HTML Top of Form" w:semiHidden="1" w:unhideWhenUsed="1"/>
-    <w:lsdException w:name="HTML Bottom of Form" w:semiHidden="1" w:unhideWhenUsed="1"/>
-    <w:lsdException w:name="Normal (Web)" w:semiHidden="1" w:unhideWhenUsed="1"/>
-    <w:lsdException w:name="HTML Acronym" w:semiHidden="1" w:unhideWhenUsed="1"/>
-    <w:lsdException w:name="HTML Address" w:semiHidden="1" w:unhideWhenUsed="1"/>
-    <w:lsdException w:name="HTML Cite" w:semiHidden="1" w:unhideWhenUsed="1"/>
-    <w:lsdException w:name="HTML Code" w:semiHidden="1" w:unhideWhenUsed="1"/>
-    <w:lsdException w:name="HTML Definition" w:semiHidden="1" w:unhideWhenUsed="1"/>
-    <w:lsdException w:name="HTML Keyboard" w:semiHidden="1" w:unhideWhenUsed="1"/>
-    <w:lsdException w:name="HTML Preformatted" w:semiHidden="1" w:unhideWhenUsed="1"/>
-    <w:lsdException w:name="HTML Sample" w:semiHidden="1" w:unhideWhenUsed="1"/>
-    <w:lsdException w:name="HTML Typewriter" w:semiHidden="1" w:unhideWhenUsed="1"/>
-    <w:lsdException w:name="HTML Variable" w:semiHidden="1" w:unhideWhenUsed="1"/>
-    <w:lsdException w:name="Normal Table" w:semiHidden="1" w:unhideWhenUsed="1"/>
-    <w:lsdException w:name="annotation subject" w:semiHidden="1" w:unhideWhenUsed="1"/>
-    <w:lsdException w:name="No List" w:semiHidden="1" w:unhideWhenUsed="1"/>
-    <w:lsdException w:name="Outline List 1" w:semiHidden="1" w:unhideWhenUsed="1"/>
-    <w:lsdException w:name="Outline List 2" w:semiHidden="1" w:unhideWhenUsed="1"/>
-    <w:lsdException w:name="Outline List 3" w:semiHidden="1" w:unhideWhenUsed="1"/>
-    <w:lsdException w:name="Table Simple 1" w:semiHidden="1" w:unhideWhenUsed="1"/>
-    <w:lsdException w:name="Table Simple 2" w:semiHidden="1" w:unhideWhenUsed="1"/>
-    <w:lsdException w:name="Table Simple 3" w:semiHidden="1" w:unhideWhenUsed="1"/>
-    <w:lsdException w:name="Table Classic 1" w:semiHidden="1" w:unhideWhenUsed="1"/>
-    <w:lsdException w:name="Table Classic 2" w:semiHidden="1" w:unhideWhenUsed="1"/>
-    <w:lsdException w:name="Table Classic 3" w:semiHidden="1" w:unhideWhenUsed="1"/>
-    <w:lsdException w:name="Table Classic 4" w:semiHidden="1" w:unhideWhenUsed="1"/>
-    <w:lsdException w:name="Table Colorful 1" w:semiHidden="1" w:unhideWhenUsed="1"/>
-    <w:lsdException w:name="Table Colorful 2" w:semiHidden="1" w:unhideWhenUsed="1"/>
-    <w:lsdException w:name="Table Colorful 3" w:semiHidden="1" w:unhideWhenUsed="1"/>
-    <w:lsdException w:name="Table Columns 1" w:semiHidden="1" w:unhideWhenUsed="1"/>
-    <w:lsdException w:name="Table Columns 2" w:semiHidden="1" w:unhideWhenUsed="1"/>
-    <w:lsdException w:name="Table Columns 3" w:semiHidden="1" w:unhideWhenUsed="1"/>
-    <w:lsdException w:name="Table Columns 4" w:semiHidden="1" w:unhideWhenUsed="1"/>
-    <w:lsdException w:name="Table Columns 5" w:semiHidden="1" w:unhideWhenUsed="1"/>
-    <w:lsdException w:name="Table Grid 1" w:semiHidden="1" w:unhideWhenUsed="1"/>
-    <w:lsdException w:name="Table Grid 2" w:semiHidden="1" w:unhideWhenUsed="1"/>
-    <w:lsdException w:name="Table Grid 3" w:semiHidden="1" w:unhideWhenUsed="1"/>
-    <w:lsdException w:name="Table Grid 4" w:semiHidden="1" w:unhideWhenUsed="1"/>
-    <w:lsdException w:name="Table Grid 5" w:semiHidden="1" w:unhideWhenUsed="1"/>
-    <w:lsdException w:name="Table Grid 6" w:semiHidden="1" w:unhideWhenUsed="1"/>
-    <w:lsdException w:name="Table Grid 7" w:semiHidden="1" w:unhideWhenUsed="1"/>
-    <w:lsdException w:name="Table Grid 8" w:semiHidden="1" w:unhideWhenUsed="1"/>
-    <w:lsdException w:name="Table List 1" w:semiHidden="1" w:unhideWhenUsed="1"/>
-    <w:lsdException w:name="Table List 2" w:semiHidden="1" w:unhideWhenUsed="1"/>
-    <w:lsdException w:name="Table List 3" w:semiHidden="1" w:unhideWhenUsed="1"/>
-    <w:lsdException w:name="Table List 4" w:semiHidden="1" w:unhideWhenUsed="1"/>
-    <w:lsdException w:name="Table List 5" w:semiHidden="1" w:unhideWhenUsed="1"/>
-    <w:lsdException w:name="Table List 6" w:semiHidden="1" w:unhideWhenUsed="1"/>
-    <w:lsdException w:name="Table List 7" w:semiHidden="1" w:unhideWhenUsed="1"/>
-    <w:lsdException w:name="Table List 8" w:semiHidden="1" w:unhideWhenUsed="1"/>
-    <w:lsdException w:name="Table 3D effects 1" w:semiHidden="1" w:unhideWhenUsed="1"/>
-    <w:lsdException w:name="Table 3D effects 2" w:semiHidden="1" w:unhideWhenUsed="1"/>
-    <w:lsdException w:name="Table 3D effects 3" w:semiHidden="1" w:unhideWhenUsed="1"/>
-    <w:lsdException w:name="Table Contemporary" w:semiHidden="1" w:unhideWhenUsed="1"/>
-    <w:lsdException w:name="Table Elegant" w:semiHidden="1" w:unhideWhenUsed="1"/>
-    <w:lsdException w:name="Table Professional" w:semiHidden="1" w:unhideWhenUsed="1"/>
-    <w:lsdException w:name="Table Subtle 1" w:semiHidden="1" w:unhideWhenUsed="1"/>
-    <w:lsdException w:name="Table Subtle 2" w:semiHidden="1" w:unhideWhenUsed="1"/>
-    <w:lsdException w:name="Table Web 1" w:semiHidden="1" w:unhideWhenUsed="1"/>
-    <w:lsdException w:name="Table Web 2" w:semiHidden="1" w:unhideWhenUsed="1"/>
-    <w:lsdException w:name="Table Web 3" w:semiHidden="1" w:unhideWhenUsed="1"/>
-    <w:lsdException w:name="Balloon Text" w:semiHidden="1" w:unhideWhenUsed="1"/>
-    <w:lsdException w:name="Table Grid" w:uiPriority="39"/>
-    <w:lsdException w:name="Table Theme" w:semiHidden="1" w:unhideWhenUsed="1"/>
-    <w:lsdException w:name="Placeholder Text" w:semiHidden="1"/>
-    <w:lsdException w:name="No Spacing" w:uiPriority="1" w:qFormat="1"/>
-    <w:lsdException w:name="Light Shading" w:uiPriority="60"/>
-    <w:lsdException w:name="Light List" w:uiPriority="61"/>
-    <w:lsdException w:name="Light Grid" w:uiPriority="62"/>
-    <w:lsdException w:name="Medium Shading 1" w:uiPriority="63"/>
-    <w:lsdException w:name="Medium Shading 2" w:uiPriority="64"/>
-    <w:lsdException w:name="Medium List 1" w:uiPriority="65"/>
-    <w:lsdException w:name="Medium List 2" w:uiPriority="66"/>
-    <w:lsdException w:name="Medium Grid 1" w:uiPriority="67"/>
-    <w:lsdException w:name="Medium Grid 2" w:uiPriority="68"/>
-    <w:lsdException w:name="Medium Grid 3" w:uiPriority="69"/>
-    <w:lsdException w:name="Dark List" w:uiPriority="70"/>
-    <w:lsdException w:name="Colorful Shading" w:uiPriority="71"/>
-    <w:lsdException w:name="Colorful List" w:uiPriority="72"/>
-    <w:lsdException w:name="Colorful Grid" w:uiPriority="73"/>
-    <w:lsdException w:name="Light Shading Accent 1" w:uiPriority="60"/>
-    <w:lsdException w:name="Light List Accent 1" w:uiPriority="61"/>
-    <w:lsdException w:name="Light Grid Accent 1" w:uiPriority="62"/>
-    <w:lsdException w:name="Medium Shading 1 Accent 1" w:uiPriority="63"/>
-    <w:lsdException w:name="Medium Shading 2 Accent 1" w:uiPriority="64"/>
-    <w:lsdException w:name="Medium List 1 Accent 1" w:uiPriority="65"/>
-    <w:lsdException w:name="Revision" w:semiHidden="1"/>
-    <w:lsdException w:name="List Paragraph" w:uiPriority="34" w:qFormat="1"/>
-    <w:lsdException w:name="Quote" w:uiPriority="29" w:qFormat="1"/>
-    <w:lsdException w:name="Intense Quote" w:uiPriority="30" w:qFormat="1"/>
-    <w:lsdException w:name="Medium List 2 Accent 1" w:uiPriority="66"/>
-    <w:lsdException w:name="Medium Grid 1 Accent 1" w:uiPriority="67"/>
-    <w:lsdException w:name="Medium Grid 2 Accent 1" w:uiPriority="68"/>
-    <w:lsdException w:name="Medium Grid 3 Accent 1" w:uiPriority="69"/>
-    <w:lsdException w:name="Dark List Accent 1" w:uiPriority="70"/>
-    <w:lsdException w:name="Colorful Shading Accent 1" w:uiPriority="71"/>
-    <w:lsdException w:name="Colorful List Accent 1" w:uiPriority="72"/>
-    <w:lsdException w:name="Colorful Grid Accent 1" w:uiPriority="73"/>
-    <w:lsdException w:name="Light Shading Accent 2" w:uiPriority="60"/>
-    <w:lsdException w:name="Light List Accent 2" w:uiPriority="61"/>
-    <w:lsdException w:name="Light Grid Accent 2" w:uiPriority="62"/>
-    <w:lsdException w:name="Medium Shading 1 Accent 2" w:uiPriority="63"/>
-    <w:lsdException w:name="Medium Shading 2 Accent 2" w:uiPriority="64"/>
-    <w:lsdException w:name="Medium List 1 Accent 2" w:uiPriority="65"/>
-    <w:lsdException w:name="Medium List 2 Accent 2" w:uiPriority="66"/>
-    <w:lsdException w:name="Medium Grid 1 Accent 2" w:uiPriority="67"/>
-    <w:lsdException w:name="Medium Grid 2 Accent 2" w:uiPriority="68"/>
-    <w:lsdException w:name="Medium Grid 3 Accent 2" w:uiPriority="69"/>
-    <w:lsdException w:name="Dark List Accent 2" w:uiPriority="70"/>
-    <w:lsdException w:name="Colorful Shading Accent 2" w:uiPriority="71"/>
-    <w:lsdException w:name="Colorful List Accent 2" w:uiPriority="72"/>
-    <w:lsdException w:name="Colorful Grid Accent 2" w:uiPriority="73"/>
-    <w:lsdException w:name="Light Shading Accent 3" w:uiPriority="60"/>
-    <w:lsdException w:name="Light List Accent 3" w:uiPriority="61"/>
-    <w:lsdException w:name="Light Grid Accent 3" w:uiPriority="62"/>
-    <w:lsdException w:name="Medium Shading 1 Accent 3" w:uiPriority="63"/>
-    <w:lsdException w:name="Medium Shading 2 Accent 3" w:uiPriority="64"/>
-    <w:lsdException w:name="Medium List 1 Accent 3" w:uiPriority="65"/>
-    <w:lsdException w:name="Medium List 2 Accent 3" w:uiPriority="66"/>
-    <w:lsdException w:name="Medium Grid 1 Accent 3" w:uiPriority="67"/>
-    <w:lsdException w:name="Medium Grid 2 Accent 3" w:uiPriority="68"/>
-    <w:lsdException w:name="Medium Grid 3 Accent 3" w:uiPriority="69"/>
-    <w:lsdException w:name="Dark List Accent 3" w:uiPriority="70"/>
-    <w:lsdException w:name="Colorful Shading Accent 3" w:uiPriority="71"/>
-    <w:lsdException w:name="Colorful List Accent 3" w:uiPriority="72"/>
-    <w:lsdException w:name="Colorful Grid Accent 3" w:uiPriority="73"/>
-    <w:lsdException w:name="Light Shading Accent 4" w:uiPriority="60"/>
-    <w:lsdException w:name="Light List Accent 4" w:uiPriority="61"/>
-    <w:lsdException w:name="Light Grid Accent 4" w:uiPriority="62"/>
-    <w:lsdException w:name="Medium Shading 1 Accent 4" w:uiPriority="63"/>
-    <w:lsdException w:name="Medium Shading 2 Accent 4" w:uiPriority="64"/>
-    <w:lsdException w:name="Medium List 1 Accent 4" w:uiPriority="65"/>
-    <w:lsdException w:name="Medium List 2 Accent 4" w:uiPriority="66"/>
-    <w:lsdException w:name="Medium Grid 1 Accent 4" w:uiPriority="67"/>
-    <w:lsdException w:name="Medium Grid 2 Accent 4" w:uiPriority="68"/>
-    <w:lsdException w:name="Medium Grid 3 Accent 4" w:uiPriority="69"/>
-    <w:lsdException w:name="Dark List Accent 4" w:uiPriority="70"/>
-    <w:lsdException w:name="Colorful Shading Accent 4" w:uiPriority="71"/>
-    <w:lsdException w:name="Colorful List Accent 4" w:uiPriority="72"/>
-    <w:lsdException w:name="Colorful Grid Accent 4" w:uiPriority="73"/>
-    <w:lsdException w:name="Light Shading Accent 5" w:uiPriority="60"/>
-    <w:lsdException w:name="Light List Accent 5" w:uiPriority="61"/>
-    <w:lsdException w:name="Light Grid Accent 5" w:uiPriority="62"/>
-    <w:lsdException w:name="Medium Shading 1 Accent 5" w:uiPriority="63"/>
-    <w:lsdException w:name="Medium Shading 2 Accent 5" w:uiPriority="64"/>
-    <w:lsdException w:name="Medium List 1 Accent 5" w:uiPriority="65"/>
-    <w:lsdException w:name="Medium List 2 Accent 5" w:uiPriority="66"/>
-    <w:lsdException w:name="Medium Grid 1 Accent 5" w:uiPriority="67"/>
-    <w:lsdException w:name="Medium Grid 2 Accent 5" w:uiPriority="68"/>
-    <w:lsdException w:name="Medium Grid 3 Accent 5" w:uiPriority="69"/>
-    <w:lsdException w:name="Dark List Accent 5" w:uiPriority="70"/>
-    <w:lsdException w:name="Colorful Shading Accent 5" w:uiPriority="71"/>
-    <w:lsdException w:name="Colorful List Accent 5" w:uiPriority="72"/>
-    <w:lsdException w:name="Colorful Grid Accent 5" w:uiPriority="73"/>
-    <w:lsdException w:name="Light Shading Accent 6" w:uiPriority="60"/>
-    <w:lsdException w:name="Light List Accent 6" w:uiPriority="61"/>
-    <w:lsdException w:name="Light Grid Accent 6" w:uiPriority="62"/>
-    <w:lsdException w:name="Medium Shading 1 Accent 6" w:uiPriority="63"/>
-    <w:lsdException w:name="Medium Shading 2 Accent 6" w:uiPriority="64"/>
-    <w:lsdException w:name="Medium List 1 Accent 6" w:uiPriority="65"/>
-    <w:lsdException w:name="Medium List 2 Accent 6" w:uiPriority="66"/>
-    <w:lsdException w:name="Medium Grid 1 Accent 6" w:uiPriority="67"/>
-    <w:lsdException w:name="Medium Grid 2 Accent 6" w:uiPriority="68"/>
-    <w:lsdException w:name="Medium Grid 3 Accent 6" w:uiPriority="69"/>
-    <w:lsdException w:name="Dark List Accent 6" w:uiPriority="70"/>
-    <w:lsdException w:name="Colorful Shading Accent 6" w:uiPriority="71"/>
-    <w:lsdException w:name="Colorful List Accent 6" w:uiPriority="72"/>
-    <w:lsdException w:name="Colorful Grid Accent 6" w:uiPriority="73"/>
-    <w:lsdException w:name="Subtle Emphasis" w:uiPriority="19" w:qFormat="1"/>
-    <w:lsdException w:name="Intense Emphasis" w:uiPriority="21" w:qFormat="1"/>
-    <w:lsdException w:name="Subtle Reference" w:uiPriority="31" w:qFormat="1"/>
-    <w:lsdException w:name="Intense Reference" w:uiPriority="32" w:qFormat="1"/>
-    <w:lsdException w:name="Book Title" w:uiPriority="33" w:qFormat="1"/>
-    <w:lsdException w:name="Bibliography" w:semiHidden="1" w:uiPriority="37" w:unhideWhenUsed="1"/>
-    <w:lsdException w:name="TOC Heading" w:semiHidden="1" w:uiPriority="39" w:unhideWhenUsed="1" w:qFormat="1"/>
-    <w:lsdException w:name="Plain Table 1" w:uiPriority="41"/>
-    <w:lsdException w:name="Plain Table 2" w:uiPriority="42"/>
-    <w:lsdException w:name="Plain Table 3" w:uiPriority="43"/>
-    <w:lsdException w:name="Plain Table 4" w:uiPriority="44"/>
-    <w:lsdException w:name="Plain Table 5" w:uiPriority="45"/>
-    <w:lsdException w:name="Grid Table Light" w:uiPriority="40"/>
-    <w:lsdException w:name="Grid Table 1 Light" w:uiPriority="46"/>
-    <w:lsdException w:name="Grid Table 2" w:uiPriority="47"/>
-    <w:lsdException w:name="Grid Table 3" w:uiPriority="48"/>
-    <w:lsdException w:name="Grid Table 4" w:uiPriority="49"/>
-    <w:lsdException w:name="Grid Table 5 Dark" w:uiPriority="50"/>
-    <w:lsdException w:name="Grid Table 6 Colorful" w:uiPriority="51"/>
-    <w:lsdException w:name="Grid Table 7 Colorful" w:uiPriority="52"/>
-    <w:lsdException w:name="Grid Table 1 Light Accent 1" w:uiPriority="46"/>
-    <w:lsdException w:name="Grid Table 2 Accent 1" w:uiPriority="47"/>
-    <w:lsdException w:name="Grid Table 3 Accent 1" w:uiPriority="48"/>
-    <w:lsdException w:name="Grid Table 4 Accent 1" w:uiPriority="49"/>
-    <w:lsdException w:name="Grid Table 5 Dark Accent 1" w:uiPriority="50"/>
-    <w:lsdException w:name="Grid Table 6 Colorful Accent 1" w:uiPriority="51"/>
-    <w:lsdException w:name="Grid Table 7 Colorful Accent 1" w:uiPriority="52"/>
-    <w:lsdException w:name="Grid Table 1 Light Accent 2" w:uiPriority="46"/>
-    <w:lsdException w:name="Grid Table 2 Accent 2" w:uiPriority="47"/>
-    <w:lsdException w:name="Grid Table 3 Accent 2" w:uiPriority="48"/>
-    <w:lsdException w:name="Grid Table 4 Accent 2" w:uiPriority="49"/>
-    <w:lsdException w:name="Grid Table 5 Dark Accent 2" w:uiPriority="50"/>
-    <w:lsdException w:name="Grid Table 6 Colorful Accent 2" w:uiPriority="51"/>
-    <w:lsdException w:name="Grid Table 7 Colorful Accent 2" w:uiPriority="52"/>
-    <w:lsdException w:name="Grid Table 1 Light Accent 3" w:uiPriority="46"/>
-    <w:lsdException w:name="Grid Table 2 Accent 3" w:uiPriority="47"/>
-    <w:lsdException w:name="Grid Table 3 Accent 3" w:uiPriority="48"/>
-    <w:lsdException w:name="Grid Table 4 Accent 3" w:uiPriority="49"/>
-    <w:lsdException w:name="Grid Table 5 Dark Accent 3" w:uiPriority="50"/>
-    <w:lsdException w:name="Grid Table 6 Colorful Accent 3" w:uiPriority="51"/>
-    <w:lsdException w:name="Grid Table 7 Colorful Accent 3" w:uiPriority="52"/>
-    <w:lsdException w:name="Grid Table 1 Light Accent 4" w:uiPriority="46"/>
-    <w:lsdException w:name="Grid Table 2 Accent 4" w:uiPriority="47"/>
-    <w:lsdException w:name="Grid Table 3 Accent 4" w:uiPriority="48"/>
-    <w:lsdException w:name="Grid Table 4 Accent 4" w:uiPriority="49"/>
-    <w:lsdException w:name="Grid Table 5 Dark Accent 4" w:uiPriority="50"/>
-    <w:lsdException w:name="Grid Table 6 Colorful Accent 4" w:uiPriority="51"/>
-    <w:lsdException w:name="Grid Table 7 Colorful Accent 4" w:uiPriority="52"/>
-    <w:lsdException w:name="Grid Table 1 Light Accent 5" w:uiPriority="46"/>
-    <w:lsdException w:name="Grid Table 2 Accent 5" w:uiPriority="47"/>
-    <w:lsdException w:name="Grid Table 3 Accent 5" w:uiPriority="48"/>
-    <w:lsdException w:name="Grid Table 4 Accent 5" w:uiPriority="49"/>
-    <w:lsdException w:name="Grid Table 5 Dark Accent 5" w:uiPriority="50"/>
-    <w:lsdException w:name="Grid Table 6 Colorful Accent 5" w:uiPriority="51"/>
-    <w:lsdException w:name="Grid Table 7 Colorful Accent 5" w:uiPriority="52"/>
-    <w:lsdException w:name="Grid Table 1 Light Accent 6" w:uiPriority="46"/>
-    <w:lsdException w:name="Grid Table 2 Accent 6" w:uiPriority="47"/>
-    <w:lsdException w:name="Grid Table 3 Accent 6" w:uiPriority="48"/>
-    <w:lsdException w:name="Grid Table 4 Accent 6" w:uiPriority="49"/>
-    <w:lsdException w:name="Grid Table 5 Dark Accent 6" w:uiPriority="50"/>
-    <w:lsdException w:name="Grid Table 6 Colorful Accent 6" w:uiPriority="51"/>
-    <w:lsdException w:name="Grid Table 7 Colorful Accent 6" w:uiPriority="52"/>
-    <w:lsdException w:name="List Table 1 Light" w:uiPriority="46"/>
-    <w:lsdException w:name="List Table 2" w:uiPriority="47"/>
-    <w:lsdException w:name="List Table 3" w:uiPriority="48"/>
-    <w:lsdException w:name="List Table 4" w:uiPriority="49"/>
-    <w:lsdException w:name="List Table 5 Dark" w:uiPriority="50"/>
-    <w:lsdException w:name="List Table 6 Colorful" w:uiPriority="51"/>
-    <w:lsdException w:name="List Table 7 Colorful" w:uiPriority="52"/>
-    <w:lsdException w:name="List Table 1 Light Accent 1" w:uiPriority="46"/>
-    <w:lsdException w:name="List Table 2 Accent 1" w:uiPriority="47"/>
-    <w:lsdException w:name="List Table 3 Accent 1" w:uiPriority="48"/>
-    <w:lsdException w:name="List Table 4 Accent 1" w:uiPriority="49"/>
-    <w:lsdException w:name="List Table 5 Dark Accent 1" w:uiPriority="50"/>
-    <w:lsdException w:name="List Table 6 Colorful Accent 1" w:uiPriority="51"/>
-    <w:lsdException w:name="List Table 7 Colorful Accent 1" w:uiPriority="52"/>
-    <w:lsdException w:name="List Table 1 Light Accent 2" w:uiPriority="46"/>
-    <w:lsdException w:name="List Table 2 Accent 2" w:uiPriority="47"/>
-    <w:lsdException w:name="List Table 3 Accent 2" w:uiPriority="48"/>
-    <w:lsdException w:name="List Table 4 Accent 2" w:uiPriority="49"/>
-    <w:lsdException w:name="List Table 5 Dark Accent 2" w:uiPriority="50"/>
-    <w:lsdException w:name="List Table 6 Colorful Accent 2" w:uiPriority="51"/>
-    <w:lsdException w:name="List Table 7 Colorful Accent 2" w:uiPriority="52"/>
-    <w:lsdException w:name="List Table 1 Light Accent 3" w:uiPriority="46"/>
-    <w:lsdException w:name="List Table 2 Accent 3" w:uiPriority="47"/>
-    <w:lsdException w:name="List Table 3 Accent 3" w:uiPriority="48"/>
-    <w:lsdException w:name="List Table 4 Accent 3" w:uiPriority="49"/>
-    <w:lsdException w:name="List Table 5 Dark Accent 3" w:uiPriority="50"/>
-    <w:lsdException w:name="List Table 6 Colorful Accent 3" w:uiPriority="51"/>
-    <w:lsdException w:name="List Table 7 Colorful Accent 3" w:uiPriority="52"/>
-    <w:lsdException w:name="List Table 1 Light Accent 4" w:uiPriority="46"/>
-    <w:lsdException w:name="List Table 2 Accent 4" w:uiPriority="47"/>
-    <w:lsdException w:name="List Table 3 Accent 4" w:uiPriority="48"/>
-    <w:lsdException w:name="List Table 4 Accent 4" w:uiPriority="49"/>
-    <w:lsdException w:name="List Table 5 Dark Accent 4" w:uiPriority="50"/>
-    <w:lsdException w:name="List Table 6 Colorful Accent 4" w:uiPriority="51"/>
-    <w:lsdException w:name="List Table 7 Colorful Accent 4" w:uiPriority="52"/>
-    <w:lsdException w:name="List Table 1 Light Accent 5" w:uiPriority="46"/>
-    <w:lsdException w:name="List Table 2 Accent 5" w:uiPriority="47"/>
-    <w:lsdException w:name="List Table 3 Accent 5" w:uiPriority="48"/>
-    <w:lsdException w:name="List Table 4 Accent 5" w:uiPriority="49"/>
-    <w:lsdException w:name="List Table 5 Dark Accent 5" w:uiPriority="50"/>
-    <w:lsdException w:name="List Table 6 Colorful Accent 5" w:uiPriority="51"/>
-    <w:lsdException w:name="List Table 7 Colorful Accent 5" w:uiPriority="52"/>
-    <w:lsdException w:name="List Table 1 Light Accent 6" w:uiPriority="46"/>
-    <w:lsdException w:name="List Table 2 Accent 6" w:uiPriority="47"/>
-    <w:lsdException w:name="List Table 3 Accent 6" w:uiPriority="48"/>
-    <w:lsdException w:name="List Table 4 Accent 6" w:uiPriority="49"/>
-    <w:lsdException w:name="List Table 5 Dark Accent 6" w:uiPriority="50"/>
-    <w:lsdException w:name="List Table 6 Colorful Accent 6" w:uiPriority="51"/>
-    <w:lsdException w:name="List Table 7 Colorful Accent 6" w:uiPriority="52"/>
-    <w:lsdException w:name="Mention" w:semiHidden="1" w:unhideWhenUsed="1"/>
-    <w:lsdException w:name="Smart Hyperlink" w:semiHidden="1" w:unhideWhenUsed="1"/>
-    <w:lsdException w:name="Hashtag" w:semiHidden="1" w:unhideWhenUsed="1"/>
-    <w:lsdException w:name="Unresolved Mention" w:semiHidden="1" w:unhideWhenUsed="1"/>
+  <w:latentStyles w:defLockedState="0" w:defUIPriority="99" w:defSemiHidden="1" w:defUnhideWhenUsed="1" w:defQFormat="0" w:count="267">
+    <w:lsdException w:name="Normal" w:semiHidden="0" w:uiPriority="0" w:unhideWhenUsed="0" w:qFormat="1"/>
+    <w:lsdException w:name="heading 1" w:semiHidden="0" w:uiPriority="9" w:unhideWhenUsed="0" w:qFormat="1"/>
+    <w:lsdException w:name="heading 2" w:uiPriority="9" w:qFormat="1"/>
+    <w:lsdException w:name="heading 3" w:uiPriority="9" w:qFormat="1"/>
+    <w:lsdException w:name="heading 4" w:uiPriority="9" w:qFormat="1"/>
+    <w:lsdException w:name="heading 5" w:uiPriority="9" w:qFormat="1"/>
+    <w:lsdException w:name="heading 6" w:uiPriority="9" w:qFormat="1"/>
+    <w:lsdException w:name="heading 7" w:uiPriority="9" w:qFormat="1"/>
+    <w:lsdException w:name="heading 8" w:uiPriority="9" w:qFormat="1"/>
+    <w:lsdException w:name="heading 9" w:uiPriority="9" w:qFormat="1"/>
+    <w:lsdException w:name="toc 1" w:uiPriority="39"/>
+    <w:lsdException w:name="toc 2" w:uiPriority="39"/>
+    <w:lsdException w:name="toc 3" w:uiPriority="39"/>
+    <w:lsdException w:name="toc 4" w:uiPriority="39"/>
+    <w:lsdException w:name="toc 5" w:uiPriority="39"/>
+    <w:lsdException w:name="toc 6" w:uiPriority="39"/>
+    <w:lsdException w:name="toc 7" w:uiPriority="39"/>
+    <w:lsdException w:name="toc 8" w:uiPriority="39"/>
+    <w:lsdException w:name="toc 9" w:uiPriority="39"/>
+    <w:lsdException w:name="caption" w:uiPriority="35" w:qFormat="1"/>
+    <w:lsdException w:name="Title" w:semiHidden="0" w:uiPriority="10" w:unhideWhenUsed="0" w:qFormat="1"/>
+    <w:lsdException w:name="Default Paragraph Font" w:uiPriority="1"/>
+    <w:lsdException w:name="Subtitle" w:semiHidden="0" w:uiPriority="11" w:unhideWhenUsed="0" w:qFormat="1"/>
+    <w:lsdException w:name="Strong" w:semiHidden="0" w:uiPriority="22" w:unhideWhenUsed="0" w:qFormat="1"/>
+    <w:lsdException w:name="Emphasis" w:semiHidden="0" w:uiPriority="20" w:unhideWhenUsed="0" w:qFormat="1"/>
+    <w:lsdException w:name="Table Grid" w:semiHidden="0" w:uiPriority="39" w:unhideWhenUsed="0"/>
+    <w:lsdException w:name="Placeholder Text" w:unhideWhenUsed="0"/>
+    <w:lsdException w:name="No Spacing" w:semiHidden="0" w:uiPriority="1" w:unhideWhenUsed="0" w:qFormat="1"/>
+    <w:lsdException w:name="Light Shading" w:semiHidden="0" w:uiPriority="60" w:unhideWhenUsed="0"/>
+    <w:lsdException w:name="Light List" w:semiHidden="0" w:uiPriority="61" w:unhideWhenUsed="0"/>
+    <w:lsdException w:name="Light Grid" w:semiHidden="0" w:uiPriority="62" w:unhideWhenUsed="0"/>
+    <w:lsdException w:name="Medium Shading 1" w:semiHidden="0" w:uiPriority="63" w:unhideWhenUsed="0"/>
+    <w:lsdException w:name="Medium Shading 2" w:semiHidden="0" w:uiPriority="64" w:unhideWhenUsed="0"/>
+    <w:lsdException w:name="Medium List 1" w:semiHidden="0" w:uiPriority="65" w:unhideWhenUsed="0"/>
+    <w:lsdException w:name="Medium List 2" w:semiHidden="0" w:uiPriority="66" w:unhideWhenUsed="0"/>
+    <w:lsdException w:name="Medium Grid 1" w:semiHidden="0" w:uiPriority="67" w:unhideWhenUsed="0"/>
+    <w:lsdException w:name="Medium Grid 2" w:semiHidden="0" w:uiPriority="68" w:unhideWhenUsed="0"/>
+    <w:lsdException w:name="Medium Grid 3" w:semiHidden="0" w:uiPriority="69" w:unhideWhenUsed="0"/>
+    <w:lsdException w:name="Dark List" w:semiHidden="0" w:uiPriority="70" w:unhideWhenUsed="0"/>
+    <w:lsdException w:name="Colorful Shading" w:semiHidden="0" w:uiPriority="71" w:unhideWhenUsed="0"/>
+    <w:lsdException w:name="Colorful List" w:semiHidden="0" w:uiPriority="72" w:unhideWhenUsed="0"/>
+    <w:lsdException w:name="Colorful Grid" w:semiHidden="0" w:uiPriority="73" w:unhideWhenUsed="0"/>
+    <w:lsdException w:name="Light Shading Accent 1" w:semiHidden="0" w:uiPriority="60" w:unhideWhenUsed="0"/>
+    <w:lsdException w:name="Light List Accent 1" w:semiHidden="0" w:uiPriority="61" w:unhideWhenUsed="0"/>
+    <w:lsdException w:name="Light Grid Accent 1" w:semiHidden="0" w:uiPriority="62" w:unhideWhenUsed="0"/>
+    <w:lsdException w:name="Medium Shading 1 Accent 1" w:semiHidden="0" w:uiPriority="63" w:unhideWhenUsed="0"/>
+    <w:lsdException w:name="Medium Shading 2 Accent 1" w:semiHidden="0" w:uiPriority="64" w:unhideWhenUsed="0"/>
+    <w:lsdException w:name="Medium List 1 Accent 1" w:semiHidden="0" w:uiPriority="65" w:unhideWhenUsed="0"/>
+    <w:lsdException w:name="Revision" w:unhideWhenUsed="0"/>
+    <w:lsdException w:name="List Paragraph" w:semiHidden="0" w:uiPriority="34" w:unhideWhenUsed="0" w:qFormat="1"/>
+    <w:lsdException w:name="Quote" w:semiHidden="0" w:uiPriority="29" w:unhideWhenUsed="0" w:qFormat="1"/>
+    <w:lsdException w:name="Intense Quote" w:semiHidden="0" w:uiPriority="30" w:unhideWhenUsed="0" w:qFormat="1"/>
+    <w:lsdException w:name="Medium List 2 Accent 1" w:semiHidden="0" w:uiPriority="66" w:unhideWhenUsed="0"/>
+    <w:lsdException w:name="Medium Grid 1 Accent 1" w:semiHidden="0" w:uiPriority="67" w:unhideWhenUsed="0"/>
+    <w:lsdException w:name="Medium Grid 2 Accent 1" w:semiHidden="0" w:uiPriority="68" w:unhideWhenUsed="0"/>
+    <w:lsdException w:name="Medium Grid 3 Accent 1" w:semiHidden="0" w:uiPriority="69" w:unhideWhenUsed="0"/>
+    <w:lsdException w:name="Dark List Accent 1" w:semiHidden="0" w:uiPriority="70" w:unhideWhenUsed="0"/>
+    <w:lsdException w:name="Colorful Shading Accent 1" w:semiHidden="0" w:uiPriority="71" w:unhideWhenUsed="0"/>
+    <w:lsdException w:name="Colorful List Accent 1" w:semiHidden="0" w:uiPriority="72" w:unhideWhenUsed="0"/>
+    <w:lsdException w:name="Colorful Grid Accent 1" w:semiHidden="0" w:uiPriority="73" w:unhideWhenUsed="0"/>
+    <w:lsdException w:name="Light Shading Accent 2" w:semiHidden="0" w:uiPriority="60" w:unhideWhenUsed="0"/>
+    <w:lsdException w:name="Light List Accent 2" w:semiHidden="0" w:uiPriority="61" w:unhideWhenUsed="0"/>
+    <w:lsdException w:name="Light Grid Accent 2" w:semiHidden="0" w:uiPriority="62" w:unhideWhenUsed="0"/>
+    <w:lsdException w:name="Medium Shading 1 Accent 2" w:semiHidden="0" w:uiPriority="63" w:unhideWhenUsed="0"/>
+    <w:lsdException w:name="Medium Shading 2 Accent 2" w:semiHidden="0" w:uiPriority="64" w:unhideWhenUsed="0"/>
+    <w:lsdException w:name="Medium List 1 Accent 2" w:semiHidden="0" w:uiPriority="65" w:unhideWhenUsed="0"/>
+    <w:lsdException w:name="Medium List 2 Accent 2" w:semiHidden="0" w:uiPriority="66" w:unhideWhenUsed="0"/>
+    <w:lsdException w:name="Medium Grid 1 Accent 2" w:semiHidden="0" w:uiPriority="67" w:unhideWhenUsed="0"/>
+    <w:lsdException w:name="Medium Grid 2 Accent 2" w:semiHidden="0" w:uiPriority="68" w:unhideWhenUsed="0"/>
+    <w:lsdException w:name="Medium Grid 3 Accent 2" w:semiHidden="0" w:uiPriority="69" w:unhideWhenUsed="0"/>
+    <w:lsdException w:name="Dark List Accent 2" w:semiHidden="0" w:uiPriority="70" w:unhideWhenUsed="0"/>
+    <w:lsdException w:name="Colorful Shading Accent 2" w:semiHidden="0" w:uiPriority="71" w:unhideWhenUsed="0"/>
+    <w:lsdException w:name="Colorful List Accent 2" w:semiHidden="0" w:uiPriority="72" w:unhideWhenUsed="0"/>
+    <w:lsdException w:name="Colorful Grid Accent 2" w:semiHidden="0" w:uiPriority="73" w:unhideWhenUsed="0"/>
+    <w:lsdException w:name="Light Shading Accent 3" w:semiHidden="0" w:uiPriority="60" w:unhideWhenUsed="0"/>
+    <w:lsdException w:name="Light List Accent 3" w:semiHidden="0" w:uiPriority="61" w:unhideWhenUsed="0"/>
+    <w:lsdException w:name="Light Grid Accent 3" w:semiHidden="0" w:uiPriority="62" w:unhideWhenUsed="0"/>
+    <w:lsdException w:name="Medium Shading 1 Accent 3" w:semiHidden="0" w:uiPriority="63" w:unhideWhenUsed="0"/>
+    <w:lsdException w:name="Medium Shading 2 Accent 3" w:semiHidden="0" w:uiPriority="64" w:unhideWhenUsed="0"/>
+    <w:lsdException w:name="Medium List 1 Accent 3" w:semiHidden="0" w:uiPriority="65" w:unhideWhenUsed="0"/>
+    <w:lsdException w:name="Medium List 2 Accent 3" w:semiHidden="0" w:uiPriority="66" w:unhideWhenUsed="0"/>
+    <w:lsdException w:name="Medium Grid 1 Accent 3" w:semiHidden="0" w:uiPriority="67" w:unhideWhenUsed="0"/>
+    <w:lsdException w:name="Medium Grid 2 Accent 3" w:semiHidden="0" w:uiPriority="68" w:unhideWhenUsed="0"/>
+    <w:lsdException w:name="Medium Grid 3 Accent 3" w:semiHidden="0" w:uiPriority="69" w:unhideWhenUsed="0"/>
+    <w:lsdException w:name="Dark List Accent 3" w:semiHidden="0" w:uiPriority="70" w:unhideWhenUsed="0"/>
+    <w:lsdException w:name="Colorful Shading Accent 3" w:semiHidden="0" w:uiPriority="71" w:unhideWhenUsed="0"/>
+    <w:lsdException w:name="Colorful List Accent 3" w:semiHidden="0" w:uiPriority="72" w:unhideWhenUsed="0"/>
+    <w:lsdException w:name="Colorful Grid Accent 3" w:semiHidden="0" w:uiPriority="73" w:unhideWhenUsed="0"/>
+    <w:lsdException w:name="Light Shading Accent 4" w:semiHidden="0" w:uiPriority="60" w:unhideWhenUsed="0"/>
+    <w:lsdException w:name="Light List Accent 4" w:semiHidden="0" w:uiPriority="61" w:unhideWhenUsed="0"/>
+    <w:lsdException w:name="Light Grid Accent 4" w:semiHidden="0" w:uiPriority="62" w:unhideWhenUsed="0"/>
+    <w:lsdException w:name="Medium Shading 1 Accent 4" w:semiHidden="0" w:uiPriority="63" w:unhideWhenUsed="0"/>
+    <w:lsdException w:name="Medium Shading 2 Accent 4" w:semiHidden="0" w:uiPriority="64" w:unhideWhenUsed="0"/>
+    <w:lsdException w:name="Medium List 1 Accent 4" w:semiHidden="0" w:uiPriority="65" w:unhideWhenUsed="0"/>
+    <w:lsdException w:name="Medium List 2 Accent 4" w:semiHidden="0" w:uiPriority="66" w:unhideWhenUsed="0"/>
+    <w:lsdException w:name="Medium Grid 1 Accent 4" w:semiHidden="0" w:uiPriority="67" w:unhideWhenUsed="0"/>
+    <w:lsdException w:name="Medium Grid 2 Accent 4" w:semiHidden="0" w:uiPriority="68" w:unhideWhenUsed="0"/>
+    <w:lsdException w:name="Medium Grid 3 Accent 4" w:semiHidden="0" w:uiPriority="69" w:unhideWhenUsed="0"/>
+    <w:lsdException w:name="Dark List Accent 4" w:semiHidden="0" w:uiPriority="70" w:unhideWhenUsed="0"/>
+    <w:lsdException w:name="Colorful Shading Accent 4" w:semiHidden="0" w:uiPriority="71" w:unhideWhenUsed="0"/>
+    <w:lsdException w:name="Colorful List Accent 4" w:semiHidden="0" w:uiPriority="72" w:unhideWhenUsed="0"/>
+    <w:lsdException w:name="Colorful Grid Accent 4" w:semiHidden="0" w:uiPriority="73" w:unhideWhenUsed="0"/>
+    <w:lsdException w:name="Light Shading Accent 5" w:semiHidden="0" w:uiPriority="60" w:unhideWhenUsed="0"/>
+    <w:lsdException w:name="Light List Accent 5" w:semiHidden="0" w:uiPriority="61" w:unhideWhenUsed="0"/>
+    <w:lsdException w:name="Light Grid Accent 5" w:semiHidden="0" w:uiPriority="62" w:unhideWhenUsed="0"/>
+    <w:lsdException w:name="Medium Shading 1 Accent 5" w:semiHidden="0" w:uiPriority="63" w:unhideWhenUsed="0"/>
+    <w:lsdException w:name="Medium Shading 2 Accent 5" w:semiHidden="0" w:uiPriority="64" w:unhideWhenUsed="0"/>
+    <w:lsdException w:name="Medium List 1 Accent 5" w:semiHidden="0" w:uiPriority="65" w:unhideWhenUsed="0"/>
+    <w:lsdException w:name="Medium List 2 Accent 5" w:semiHidden="0" w:uiPriority="66" w:unhideWhenUsed="0"/>
+    <w:lsdException w:name="Medium Grid 1 Accent 5" w:semiHidden="0" w:uiPriority="67" w:unhideWhenUsed="0"/>
+    <w:lsdException w:name="Medium Grid 2 Accent 5" w:semiHidden="0" w:uiPriority="68" w:unhideWhenUsed="0"/>
+    <w:lsdException w:name="Medium Grid 3 Accent 5" w:semiHidden="0" w:uiPriority="69" w:unhideWhenUsed="0"/>
+    <w:lsdException w:name="Dark List Accent 5" w:semiHidden="0" w:uiPriority="70" w:unhideWhenUsed="0"/>
+    <w:lsdException w:name="Colorful Shading Accent 5" w:semiHidden="0" w:uiPriority="71" w:unhideWhenUsed="0"/>
+    <w:lsdException w:name="Colorful List Accent 5" w:semiHidden="0" w:uiPriority="72" w:unhideWhenUsed="0"/>
+    <w:lsdException w:name="Colorful Grid Accent 5" w:semiHidden="0" w:uiPriority="73" w:unhideWhenUsed="0"/>
+    <w:lsdException w:name="Light Shading Accent 6" w:semiHidden="0" w:uiPriority="60" w:unhideWhenUsed="0"/>
+    <w:lsdException w:name="Light List Accent 6" w:semiHidden="0" w:uiPriority="61" w:unhideWhenUsed="0"/>
+    <w:lsdException w:name="Light Grid Accent 6" w:semiHidden="0" w:uiPriority="62" w:unhideWhenUsed="0"/>
+    <w:lsdException w:name="Medium Shading 1 Accent 6" w:semiHidden="0" w:uiPriority="63" w:unhideWhenUsed="0"/>
+    <w:lsdException w:name="Medium Shading 2 Accent 6" w:semiHidden="0" w:uiPriority="64" w:unhideWhenUsed="0"/>
+    <w:lsdException w:name="Medium List 1 Accent 6" w:semiHidden="0" w:uiPriority="65" w:unhideWhenUsed="0"/>
+    <w:lsdException w:name="Medium List 2 Accent 6" w:semiHidden="0" w:uiPriority="66" w:unhideWhenUsed="0"/>
+    <w:lsdException w:name="Medium Grid 1 Accent 6" w:semiHidden="0" w:uiPriority="67" w:unhideWhenUsed="0"/>
+    <w:lsdException w:name="Medium Grid 2 Accent 6" w:semiHidden="0" w:uiPriority="68" w:unhideWhenUsed="0"/>
+    <w:lsdException w:name="Medium Grid 3 Accent 6" w:semiHidden="0" w:uiPriority="69" w:unhideWhenUsed="0"/>
+    <w:lsdException w:name="Dark List Accent 6" w:semiHidden="0" w:uiPriority="70" w:unhideWhenUsed="0"/>
+    <w:lsdException w:name="Colorful Shading Accent 6" w:semiHidden="0" w:uiPriority="71" w:unhideWhenUsed="0"/>
+    <w:lsdException w:name="Colorful List Accent 6" w:semiHidden="0" w:uiPriority="72" w:unhideWhenUsed="0"/>
+    <w:lsdException w:name="Colorful Grid Accent 6" w:semiHidden="0" w:uiPriority="73" w:unhideWhenUsed="0"/>
+    <w:lsdException w:name="Subtle Emphasis" w:semiHidden="0" w:uiPriority="19" w:unhideWhenUsed="0" w:qFormat="1"/>
+    <w:lsdException w:name="Intense Emphasis" w:semiHidden="0" w:uiPriority="21" w:unhideWhenUsed="0" w:qFormat="1"/>
+    <w:lsdException w:name="Subtle Reference" w:semiHidden="0" w:uiPriority="31" w:unhideWhenUsed="0" w:qFormat="1"/>
+    <w:lsdException w:name="Intense Reference" w:semiHidden="0" w:uiPriority="32" w:unhideWhenUsed="0" w:qFormat="1"/>
+    <w:lsdException w:name="Book Title" w:semiHidden="0" w:uiPriority="33" w:unhideWhenUsed="0" w:qFormat="1"/>
+    <w:lsdException w:name="Bibliography" w:uiPriority="37"/>
+    <w:lsdException w:name="TOC Heading" w:uiPriority="39" w:qFormat="1"/>
+  </w:latentStyles>
+  <w:style w:type="paragraph" w:default="1" w:styleId="Normal">
+    <w:name w:val="Normal"/>
+    <w:qFormat/>
+  </w:style>
+  <w:style w:type="character" w:default="1" w:styleId="DefaultParagraphFont">
+    <w:name w:val="Default Paragraph Font"/>
+    <w:uiPriority w:val="1"/>
+    <w:semiHidden/>
+    <w:unhideWhenUsed/>
+  </w:style>
+  <w:style w:type="table" w:default="1" w:styleId="TableNormal">
+    <w:name w:val="Normal Table"/>
+    <w:uiPriority w:val="99"/>
+    <w:semiHidden/>
+    <w:unhideWhenUsed/>
+    <w:tblPr>
+      <w:tblInd w:w="0" w:type="dxa"/>
+      <w:tblCellMar>
+        <w:top w:w="0" w:type="dxa"/>
+        <w:left w:w="108" w:type="dxa"/>
+        <w:bottom w:w="0" w:type="dxa"/>
+        <w:right w:w="108" w:type="dxa"/>
+      </w:tblCellMar>
+    </w:tblPr>
+  </w:style>
+  <w:style w:type="numbering" w:default="1" w:styleId="NoList">
+    <w:name w:val="No List"/>
+    <w:uiPriority w:val="99"/>
+    <w:semiHidden/>
+    <w:unhideWhenUsed/>
+  </w:style>
+  <w:style w:type="character" w:customStyle="1" w:styleId="normaltextrun">
+    <w:name w:val="normaltextrun"/>
+    <w:basedOn w:val="DefaultParagraphFont"/>
+    <w:rsid w:val="00C47456"/>
+  </w:style>
+</w:styles>
+</file>
+
+<file path=word/stylesWithEffects.xml><?xml version="1.0" encoding="utf-8"?>
+<w:styles xmlns:wpc="http://schemas.microsoft.com/office/word/2010/wordprocessingCanvas" xmlns:mc="http://schemas.openxmlformats.org/markup-compatibility/2006" xmlns:o="urn:schemas-microsoft-com:office:office" xmlns:r="http://schemas.openxmlformats.org/officeDocument/2006/relationships" xmlns:m="http://schemas.openxmlformats.org/officeDocument/2006/math" xmlns:v="urn:schemas-microsoft-com:vml" xmlns:wp14="http://schemas.microsoft.com/office/word/2010/wordprocessingDrawing" xmlns:wp="http://schemas.openxmlformats.org/drawingml/2006/wordprocessingDrawing" xmlns:w10="urn:schemas-microsoft-com:office:word" xmlns:w="http://schemas.openxmlformats.org/wordprocessingml/2006/main" xmlns:w14="http://schemas.microsoft.com/office/word/2010/wordml" xmlns:wpg="http://schemas.microsoft.com/office/word/2010/wordprocessingGroup" xmlns:wpi="http://schemas.microsoft.com/office/word/2010/wordprocessingInk" xmlns:wne="http://schemas.microsoft.com/office/word/2006/wordml" xmlns:wps="http://schemas.microsoft.com/office/word/2010/wordprocessingShape" mc:Ignorable="w14 wp14">
+  <w:docDefaults>
+    <w:rPrDefault>
+      <w:rPr>
+        <w:rFonts w:asciiTheme="minorHAnsi" w:eastAsiaTheme="minorEastAsia" w:hAnsiTheme="minorHAnsi" w:cstheme="minorBidi"/>
+        <w:sz w:val="22"/>
+        <w:szCs w:val="22"/>
+        <w:lang w:val="en-US" w:eastAsia="en-US" w:bidi="ar-SA"/>
+      </w:rPr>
+    </w:rPrDefault>
+    <w:pPrDefault>
+      <w:pPr>
+        <w:spacing w:after="160" w:line="259" w:lineRule="auto"/>
+      </w:pPr>
+    </w:pPrDefault>
+  </w:docDefaults>
+  <w:latentStyles w:defLockedState="0" w:defUIPriority="99" w:defSemiHidden="1" w:defUnhideWhenUsed="1" w:defQFormat="0" w:count="267">
+    <w:lsdException w:name="Normal" w:semiHidden="0" w:uiPriority="0" w:unhideWhenUsed="0" w:qFormat="1"/>
+    <w:lsdException w:name="heading 1" w:semiHidden="0" w:uiPriority="9" w:unhideWhenUsed="0" w:qFormat="1"/>
+    <w:lsdException w:name="heading 2" w:uiPriority="9" w:qFormat="1"/>
+    <w:lsdException w:name="heading 3" w:uiPriority="9" w:qFormat="1"/>
+    <w:lsdException w:name="heading 4" w:uiPriority="9" w:qFormat="1"/>
+    <w:lsdException w:name="heading 5" w:uiPriority="9" w:qFormat="1"/>
+    <w:lsdException w:name="heading 6" w:uiPriority="9" w:qFormat="1"/>
+    <w:lsdException w:name="heading 7" w:uiPriority="9" w:qFormat="1"/>
+    <w:lsdException w:name="heading 8" w:uiPriority="9" w:qFormat="1"/>
+    <w:lsdException w:name="heading 9" w:uiPriority="9" w:qFormat="1"/>
+    <w:lsdException w:name="toc 1" w:uiPriority="39"/>
+    <w:lsdException w:name="toc 2" w:uiPriority="39"/>
+    <w:lsdException w:name="toc 3" w:uiPriority="39"/>
+    <w:lsdException w:name="toc 4" w:uiPriority="39"/>
+    <w:lsdException w:name="toc 5" w:uiPriority="39"/>
+    <w:lsdException w:name="toc 6" w:uiPriority="39"/>
+    <w:lsdException w:name="toc 7" w:uiPriority="39"/>
+    <w:lsdException w:name="toc 8" w:uiPriority="39"/>
+    <w:lsdException w:name="toc 9" w:uiPriority="39"/>
+    <w:lsdException w:name="caption" w:uiPriority="35" w:qFormat="1"/>
+    <w:lsdException w:name="Title" w:semiHidden="0" w:uiPriority="10" w:unhideWhenUsed="0" w:qFormat="1"/>
+    <w:lsdException w:name="Default Paragraph Font" w:uiPriority="1"/>
+    <w:lsdException w:name="Subtitle" w:semiHidden="0" w:uiPriority="11" w:unhideWhenUsed="0" w:qFormat="1"/>
+    <w:lsdException w:name="Strong" w:semiHidden="0" w:uiPriority="22" w:unhideWhenUsed="0" w:qFormat="1"/>
+    <w:lsdException w:name="Emphasis" w:semiHidden="0" w:uiPriority="20" w:unhideWhenUsed="0" w:qFormat="1"/>
+    <w:lsdException w:name="Table Grid" w:semiHidden="0" w:uiPriority="39" w:unhideWhenUsed="0"/>
+    <w:lsdException w:name="Placeholder Text" w:unhideWhenUsed="0"/>
+    <w:lsdException w:name="No Spacing" w:semiHidden="0" w:uiPriority="1" w:unhideWhenUsed="0" w:qFormat="1"/>
+    <w:lsdException w:name="Light Shading" w:semiHidden="0" w:uiPriority="60" w:unhideWhenUsed="0"/>
+    <w:lsdException w:name="Light List" w:semiHidden="0" w:uiPriority="61" w:unhideWhenUsed="0"/>
+    <w:lsdException w:name="Light Grid" w:semiHidden="0" w:uiPriority="62" w:unhideWhenUsed="0"/>
+    <w:lsdException w:name="Medium Shading 1" w:semiHidden="0" w:uiPriority="63" w:unhideWhenUsed="0"/>
+    <w:lsdException w:name="Medium Shading 2" w:semiHidden="0" w:uiPriority="64" w:unhideWhenUsed="0"/>
+    <w:lsdException w:name="Medium List 1" w:semiHidden="0" w:uiPriority="65" w:unhideWhenUsed="0"/>
+    <w:lsdException w:name="Medium List 2" w:semiHidden="0" w:uiPriority="66" w:unhideWhenUsed="0"/>
+    <w:lsdException w:name="Medium Grid 1" w:semiHidden="0" w:uiPriority="67" w:unhideWhenUsed="0"/>
+    <w:lsdException w:name="Medium Grid 2" w:semiHidden="0" w:uiPriority="68" w:unhideWhenUsed="0"/>
+    <w:lsdException w:name="Medium Grid 3" w:semiHidden="0" w:uiPriority="69" w:unhideWhenUsed="0"/>
+    <w:lsdException w:name="Dark List" w:semiHidden="0" w:uiPriority="70" w:unhideWhenUsed="0"/>
+    <w:lsdException w:name="Colorful Shading" w:semiHidden="0" w:uiPriority="71" w:unhideWhenUsed="0"/>
+    <w:lsdException w:name="Colorful List" w:semiHidden="0" w:uiPriority="72" w:unhideWhenUsed="0"/>
+    <w:lsdException w:name="Colorful Grid" w:semiHidden="0" w:uiPriority="73" w:unhideWhenUsed="0"/>
+    <w:lsdException w:name="Light Shading Accent 1" w:semiHidden="0" w:uiPriority="60" w:unhideWhenUsed="0"/>
+    <w:lsdException w:name="Light List Accent 1" w:semiHidden="0" w:uiPriority="61" w:unhideWhenUsed="0"/>
+    <w:lsdException w:name="Light Grid Accent 1" w:semiHidden="0" w:uiPriority="62" w:unhideWhenUsed="0"/>
+    <w:lsdException w:name="Medium Shading 1 Accent 1" w:semiHidden="0" w:uiPriority="63" w:unhideWhenUsed="0"/>
+    <w:lsdException w:name="Medium Shading 2 Accent 1" w:semiHidden="0" w:uiPriority="64" w:unhideWhenUsed="0"/>
+    <w:lsdException w:name="Medium List 1 Accent 1" w:semiHidden="0" w:uiPriority="65" w:unhideWhenUsed="0"/>
+    <w:lsdException w:name="Revision" w:unhideWhenUsed="0"/>
+    <w:lsdException w:name="List Paragraph" w:semiHidden="0" w:uiPriority="34" w:unhideWhenUsed="0" w:qFormat="1"/>
+    <w:lsdException w:name="Quote" w:semiHidden="0" w:uiPriority="29" w:unhideWhenUsed="0" w:qFormat="1"/>
+    <w:lsdException w:name="Intense Quote" w:semiHidden="0" w:uiPriority="30" w:unhideWhenUsed="0" w:qFormat="1"/>
+    <w:lsdException w:name="Medium List 2 Accent 1" w:semiHidden="0" w:uiPriority="66" w:unhideWhenUsed="0"/>
+    <w:lsdException w:name="Medium Grid 1 Accent 1" w:semiHidden="0" w:uiPriority="67" w:unhideWhenUsed="0"/>
+    <w:lsdException w:name="Medium Grid 2 Accent 1" w:semiHidden="0" w:uiPriority="68" w:unhideWhenUsed="0"/>
+    <w:lsdException w:name="Medium Grid 3 Accent 1" w:semiHidden="0" w:uiPriority="69" w:unhideWhenUsed="0"/>
+    <w:lsdException w:name="Dark List Accent 1" w:semiHidden="0" w:uiPriority="70" w:unhideWhenUsed="0"/>
+    <w:lsdException w:name="Colorful Shading Accent 1" w:semiHidden="0" w:uiPriority="71" w:unhideWhenUsed="0"/>
+    <w:lsdException w:name="Colorful List Accent 1" w:semiHidden="0" w:uiPriority="72" w:unhideWhenUsed="0"/>
+    <w:lsdException w:name="Colorful Grid Accent 1" w:semiHidden="0" w:uiPriority="73" w:unhideWhenUsed="0"/>
+    <w:lsdException w:name="Light Shading Accent 2" w:semiHidden="0" w:uiPriority="60" w:unhideWhenUsed="0"/>
+    <w:lsdException w:name="Light List Accent 2" w:semiHidden="0" w:uiPriority="61" w:unhideWhenUsed="0"/>
+    <w:lsdException w:name="Light Grid Accent 2" w:semiHidden="0" w:uiPriority="62" w:unhideWhenUsed="0"/>
+    <w:lsdException w:name="Medium Shading 1 Accent 2" w:semiHidden="0" w:uiPriority="63" w:unhideWhenUsed="0"/>
+    <w:lsdException w:name="Medium Shading 2 Accent 2" w:semiHidden="0" w:uiPriority="64" w:unhideWhenUsed="0"/>
+    <w:lsdException w:name="Medium List 1 Accent 2" w:semiHidden="0" w:uiPriority="65" w:unhideWhenUsed="0"/>
+    <w:lsdException w:name="Medium List 2 Accent 2" w:semiHidden="0" w:uiPriority="66" w:unhideWhenUsed="0"/>
+    <w:lsdException w:name="Medium Grid 1 Accent 2" w:semiHidden="0" w:uiPriority="67" w:unhideWhenUsed="0"/>
+    <w:lsdException w:name="Medium Grid 2 Accent 2" w:semiHidden="0" w:uiPriority="68" w:unhideWhenUsed="0"/>
+    <w:lsdException w:name="Medium Grid 3 Accent 2" w:semiHidden="0" w:uiPriority="69" w:unhideWhenUsed="0"/>
+    <w:lsdException w:name="Dark List Accent 2" w:semiHidden="0" w:uiPriority="70" w:unhideWhenUsed="0"/>
+    <w:lsdException w:name="Colorful Shading Accent 2" w:semiHidden="0" w:uiPriority="71" w:unhideWhenUsed="0"/>
+    <w:lsdException w:name="Colorful List Accent 2" w:semiHidden="0" w:uiPriority="72" w:unhideWhenUsed="0"/>
+    <w:lsdException w:name="Colorful Grid Accent 2" w:semiHidden="0" w:uiPriority="73" w:unhideWhenUsed="0"/>
+    <w:lsdException w:name="Light Shading Accent 3" w:semiHidden="0" w:uiPriority="60" w:unhideWhenUsed="0"/>
+    <w:lsdException w:name="Light List Accent 3" w:semiHidden="0" w:uiPriority="61" w:unhideWhenUsed="0"/>
+    <w:lsdException w:name="Light Grid Accent 3" w:semiHidden="0" w:uiPriority="62" w:unhideWhenUsed="0"/>
+    <w:lsdException w:name="Medium Shading 1 Accent 3" w:semiHidden="0" w:uiPriority="63" w:unhideWhenUsed="0"/>
+    <w:lsdException w:name="Medium Shading 2 Accent 3" w:semiHidden="0" w:uiPriority="64" w:unhideWhenUsed="0"/>
+    <w:lsdException w:name="Medium List 1 Accent 3" w:semiHidden="0" w:uiPriority="65" w:unhideWhenUsed="0"/>
+    <w:lsdException w:name="Medium List 2 Accent 3" w:semiHidden="0" w:uiPriority="66" w:unhideWhenUsed="0"/>
+    <w:lsdException w:name="Medium Grid 1 Accent 3" w:semiHidden="0" w:uiPriority="67" w:unhideWhenUsed="0"/>
+    <w:lsdException w:name="Medium Grid 2 Accent 3" w:semiHidden="0" w:uiPriority="68" w:unhideWhenUsed="0"/>
+    <w:lsdException w:name="Medium Grid 3 Accent 3" w:semiHidden="0" w:uiPriority="69" w:unhideWhenUsed="0"/>
+    <w:lsdException w:name="Dark List Accent 3" w:semiHidden="0" w:uiPriority="70" w:unhideWhenUsed="0"/>
+    <w:lsdException w:name="Colorful Shading Accent 3" w:semiHidden="0" w:uiPriority="71" w:unhideWhenUsed="0"/>
+    <w:lsdException w:name="Colorful List Accent 3" w:semiHidden="0" w:uiPriority="72" w:unhideWhenUsed="0"/>
+    <w:lsdException w:name="Colorful Grid Accent 3" w:semiHidden="0" w:uiPriority="73" w:unhideWhenUsed="0"/>
+    <w:lsdException w:name="Light Shading Accent 4" w:semiHidden="0" w:uiPriority="60" w:unhideWhenUsed="0"/>
+    <w:lsdException w:name="Light List Accent 4" w:semiHidden="0" w:uiPriority="61" w:unhideWhenUsed="0"/>
+    <w:lsdException w:name="Light Grid Accent 4" w:semiHidden="0" w:uiPriority="62" w:unhideWhenUsed="0"/>
+    <w:lsdException w:name="Medium Shading 1 Accent 4" w:semiHidden="0" w:uiPriority="63" w:unhideWhenUsed="0"/>
+    <w:lsdException w:name="Medium Shading 2 Accent 4" w:semiHidden="0" w:uiPriority="64" w:unhideWhenUsed="0"/>
+    <w:lsdException w:name="Medium List 1 Accent 4" w:semiHidden="0" w:uiPriority="65" w:unhideWhenUsed="0"/>
+    <w:lsdException w:name="Medium List 2 Accent 4" w:semiHidden="0" w:uiPriority="66" w:unhideWhenUsed="0"/>
+    <w:lsdException w:name="Medium Grid 1 Accent 4" w:semiHidden="0" w:uiPriority="67" w:unhideWhenUsed="0"/>
+    <w:lsdException w:name="Medium Grid 2 Accent 4" w:semiHidden="0" w:uiPriority="68" w:unhideWhenUsed="0"/>
+    <w:lsdException w:name="Medium Grid 3 Accent 4" w:semiHidden="0" w:uiPriority="69" w:unhideWhenUsed="0"/>
+    <w:lsdException w:name="Dark List Accent 4" w:semiHidden="0" w:uiPriority="70" w:unhideWhenUsed="0"/>
+    <w:lsdException w:name="Colorful Shading Accent 4" w:semiHidden="0" w:uiPriority="71" w:unhideWhenUsed="0"/>
+    <w:lsdException w:name="Colorful List Accent 4" w:semiHidden="0" w:uiPriority="72" w:unhideWhenUsed="0"/>
+    <w:lsdException w:name="Colorful Grid Accent 4" w:semiHidden="0" w:uiPriority="73" w:unhideWhenUsed="0"/>
+    <w:lsdException w:name="Light Shading Accent 5" w:semiHidden="0" w:uiPriority="60" w:unhideWhenUsed="0"/>
+    <w:lsdException w:name="Light List Accent 5" w:semiHidden="0" w:uiPriority="61" w:unhideWhenUsed="0"/>
+    <w:lsdException w:name="Light Grid Accent 5" w:semiHidden="0" w:uiPriority="62" w:unhideWhenUsed="0"/>
+    <w:lsdException w:name="Medium Shading 1 Accent 5" w:semiHidden="0" w:uiPriority="63" w:unhideWhenUsed="0"/>
+    <w:lsdException w:name="Medium Shading 2 Accent 5" w:semiHidden="0" w:uiPriority="64" w:unhideWhenUsed="0"/>
+    <w:lsdException w:name="Medium List 1 Accent 5" w:semiHidden="0" w:uiPriority="65" w:unhideWhenUsed="0"/>
+    <w:lsdException w:name="Medium List 2 Accent 5" w:semiHidden="0" w:uiPriority="66" w:unhideWhenUsed="0"/>
+    <w:lsdException w:name="Medium Grid 1 Accent 5" w:semiHidden="0" w:uiPriority="67" w:unhideWhenUsed="0"/>
+    <w:lsdException w:name="Medium Grid 2 Accent 5" w:semiHidden="0" w:uiPriority="68" w:unhideWhenUsed="0"/>
+    <w:lsdException w:name="Medium Grid 3 Accent 5" w:semiHidden="0" w:uiPriority="69" w:unhideWhenUsed="0"/>
+    <w:lsdException w:name="Dark List Accent 5" w:semiHidden="0" w:uiPriority="70" w:unhideWhenUsed="0"/>
+    <w:lsdException w:name="Colorful Shading Accent 5" w:semiHidden="0" w:uiPriority="71" w:unhideWhenUsed="0"/>
+    <w:lsdException w:name="Colorful List Accent 5" w:semiHidden="0" w:uiPriority="72" w:unhideWhenUsed="0"/>
+    <w:lsdException w:name="Colorful Grid Accent 5" w:semiHidden="0" w:uiPriority="73" w:unhideWhenUsed="0"/>
+    <w:lsdException w:name="Light Shading Accent 6" w:semiHidden="0" w:uiPriority="60" w:unhideWhenUsed="0"/>
+    <w:lsdException w:name="Light List Accent 6" w:semiHidden="0" w:uiPriority="61" w:unhideWhenUsed="0"/>
+    <w:lsdException w:name="Light Grid Accent 6" w:semiHidden="0" w:uiPriority="62" w:unhideWhenUsed="0"/>
+    <w:lsdException w:name="Medium Shading 1 Accent 6" w:semiHidden="0" w:uiPriority="63" w:unhideWhenUsed="0"/>
+    <w:lsdException w:name="Medium Shading 2 Accent 6" w:semiHidden="0" w:uiPriority="64" w:unhideWhenUsed="0"/>
+    <w:lsdException w:name="Medium List 1 Accent 6" w:semiHidden="0" w:uiPriority="65" w:unhideWhenUsed="0"/>
+    <w:lsdException w:name="Medium List 2 Accent 6" w:semiHidden="0" w:uiPriority="66" w:unhideWhenUsed="0"/>
+    <w:lsdException w:name="Medium Grid 1 Accent 6" w:semiHidden="0" w:uiPriority="67" w:unhideWhenUsed="0"/>
+    <w:lsdException w:name="Medium Grid 2 Accent 6" w:semiHidden="0" w:uiPriority="68" w:unhideWhenUsed="0"/>
+    <w:lsdException w:name="Medium Grid 3 Accent 6" w:semiHidden="0" w:uiPriority="69" w:unhideWhenUsed="0"/>
+    <w:lsdException w:name="Dark List Accent 6" w:semiHidden="0" w:uiPriority="70" w:unhideWhenUsed="0"/>
+    <w:lsdException w:name="Colorful Shading Accent 6" w:semiHidden="0" w:uiPriority="71" w:unhideWhenUsed="0"/>
+    <w:lsdException w:name="Colorful List Accent 6" w:semiHidden="0" w:uiPriority="72" w:unhideWhenUsed="0"/>
+    <w:lsdException w:name="Colorful Grid Accent 6" w:semiHidden="0" w:uiPriority="73" w:unhideWhenUsed="0"/>
+    <w:lsdException w:name="Subtle Emphasis" w:semiHidden="0" w:uiPriority="19" w:unhideWhenUsed="0" w:qFormat="1"/>
+    <w:lsdException w:name="Intense Emphasis" w:semiHidden="0" w:uiPriority="21" w:unhideWhenUsed="0" w:qFormat="1"/>
+    <w:lsdException w:name="Subtle Reference" w:semiHidden="0" w:uiPriority="31" w:unhideWhenUsed="0" w:qFormat="1"/>
+    <w:lsdException w:name="Intense Reference" w:semiHidden="0" w:uiPriority="32" w:unhideWhenUsed="0" w:qFormat="1"/>
+    <w:lsdException w:name="Book Title" w:semiHidden="0" w:uiPriority="33" w:unhideWhenUsed="0" w:qFormat="1"/>
+    <w:lsdException w:name="Bibliography" w:uiPriority="37"/>
+    <w:lsdException w:name="TOC Heading" w:uiPriority="39" w:qFormat="1"/>
   </w:latentStyles>
   <w:style w:type="paragraph" w:default="1" w:styleId="Normal">
     <w:name w:val="Normal"/>
@@ -3305,7 +3250,7 @@
   <a:extraClrSchemeLst/>
   <a:extLst>
     <a:ext uri="{05A4C25C-085E-4340-85A3-A5531E510DB2}">
-      <thm15:themeFamily xmlns:thm15="http://schemas.microsoft.com/office/thememl/2012/main" name="Office Theme" id="{62F939B6-93AF-4DB8-9C6B-D6C7DFDC589F}" vid="{4A3C46E8-61CC-4603-A589-7422A47A8E4A}"/>
+      <thm15:themeFamily xmlns:thm15="http://schemas.microsoft.com/office/thememl/2012/main" xmlns="" name="Office Theme" id="{62F939B6-93AF-4DB8-9C6B-D6C7DFDC589F}" vid="{4A3C46E8-61CC-4603-A589-7422A47A8E4A}"/>
     </a:ext>
   </a:extLst>
 </a:theme>

</xml_diff>